<commit_message>
Pycity challenge final coding
</commit_message>
<xml_diff>
--- a/Module 4_Challenge.docx
+++ b/Module 4_Challenge.docx
@@ -1189,36 +1189,42 @@
         </w:rPr>
         <w:t xml:space="preserve">However, it has greatly affected the overall passing percentage of the Thomas High School. </w:t>
       </w:r>
-    </w:p>
-    <w:p>
-      <w:pPr>
-        <w:rPr>
-          <w:lang w:val="en-US"/>
-        </w:rPr>
-      </w:pPr>
-      <w:r>
-        <w:rPr>
-          <w:lang w:val="en-US"/>
-        </w:rPr>
-        <w:t xml:space="preserve">Below are the table capturing the school summary before and after the scores were cleaned for the Thomas High School. Data for the Thomas High School is shaded with blue in both tables. </w:t>
-      </w:r>
-    </w:p>
-    <w:p>
-      <w:pPr>
-        <w:rPr>
-          <w:lang w:val="en-US"/>
-        </w:rPr>
-      </w:pPr>
-      <w:r>
-        <w:rPr>
-          <w:lang w:val="en-US"/>
-        </w:rPr>
-        <w:lastRenderedPageBreak/>
+      <w:r>
+        <w:rPr>
+          <w:lang w:val="en-US"/>
+        </w:rPr>
+        <w:t xml:space="preserve">Before removing those </w:t>
+      </w:r>
+      <w:proofErr w:type="gramStart"/>
+      <w:r>
+        <w:rPr>
+          <w:lang w:val="en-US"/>
+        </w:rPr>
+        <w:t>scores</w:t>
+      </w:r>
+      <w:proofErr w:type="gramEnd"/>
+      <w:r>
+        <w:rPr>
+          <w:lang w:val="en-US"/>
+        </w:rPr>
+        <w:t xml:space="preserve"> the Thomas High School was the second top school. Removal of erroneous scores threw the Thomas High School out of the top 5 school list. The tables below capture the top five schools before and after removal of the erroneous scores. </w:t>
+      </w:r>
+    </w:p>
+    <w:p>
+      <w:pPr>
+        <w:rPr>
+          <w:lang w:val="en-US"/>
+        </w:rPr>
+      </w:pPr>
+      <w:r>
+        <w:rPr>
+          <w:lang w:val="en-US"/>
+        </w:rPr>
         <w:drawing>
-          <wp:inline distT="0" distB="0" distL="0" distR="0" wp14:anchorId="4066AA30" wp14:editId="7BCC8213">
-            <wp:extent cx="5727700" cy="1982470"/>
+          <wp:inline distT="0" distB="0" distL="0" distR="0" wp14:anchorId="431BDFC6" wp14:editId="1F648B65">
+            <wp:extent cx="4914900" cy="711200"/>
             <wp:effectExtent l="0" t="0" r="0" b="0"/>
-            <wp:docPr id="1" name="Picture 1"/>
+            <wp:docPr id="3" name="Picture 3"/>
             <wp:cNvGraphicFramePr>
               <a:graphicFrameLocks xmlns:a="http://schemas.openxmlformats.org/drawingml/2006/main" noChangeAspect="1"/>
             </wp:cNvGraphicFramePr>
@@ -1238,7 +1244,7 @@
                   <pic:spPr>
                     <a:xfrm>
                       <a:off x="0" y="0"/>
-                      <a:ext cx="5727700" cy="1982470"/>
+                      <a:ext cx="4914900" cy="711200"/>
                     </a:xfrm>
                     <a:prstGeom prst="rect">
                       <a:avLst/>
@@ -1268,11 +1274,12 @@
         <w:rPr>
           <w:lang w:val="en-US"/>
         </w:rPr>
+        <w:lastRenderedPageBreak/>
         <w:drawing>
-          <wp:inline distT="0" distB="0" distL="0" distR="0" wp14:anchorId="7C9B2606" wp14:editId="757636CD">
-            <wp:extent cx="5727700" cy="1610360"/>
-            <wp:effectExtent l="0" t="0" r="0" b="2540"/>
-            <wp:docPr id="2" name="Picture 2"/>
+          <wp:inline distT="0" distB="0" distL="0" distR="0" wp14:anchorId="61B252E7" wp14:editId="4A86C030">
+            <wp:extent cx="5727700" cy="661035"/>
+            <wp:effectExtent l="0" t="0" r="0" b="0"/>
+            <wp:docPr id="4" name="Picture 4"/>
             <wp:cNvGraphicFramePr>
               <a:graphicFrameLocks xmlns:a="http://schemas.openxmlformats.org/drawingml/2006/main" noChangeAspect="1"/>
             </wp:cNvGraphicFramePr>
@@ -1292,6 +1299,134 @@
                   <pic:spPr>
                     <a:xfrm>
                       <a:off x="0" y="0"/>
+                      <a:ext cx="5727700" cy="661035"/>
+                    </a:xfrm>
+                    <a:prstGeom prst="rect">
+                      <a:avLst/>
+                    </a:prstGeom>
+                  </pic:spPr>
+                </pic:pic>
+              </a:graphicData>
+            </a:graphic>
+          </wp:inline>
+        </w:drawing>
+      </w:r>
+    </w:p>
+    <w:p>
+      <w:pPr>
+        <w:rPr>
+          <w:lang w:val="en-US"/>
+        </w:rPr>
+      </w:pPr>
+    </w:p>
+    <w:p>
+      <w:pPr>
+        <w:rPr>
+          <w:lang w:val="en-US"/>
+        </w:rPr>
+      </w:pPr>
+      <w:r>
+        <w:rPr>
+          <w:lang w:val="en-US"/>
+        </w:rPr>
+        <w:t xml:space="preserve">Below are the table capturing the school summary before and after the scores were cleaned for the Thomas High School. Data for the Thomas High School is shaded with blue in both tables. </w:t>
+      </w:r>
+    </w:p>
+    <w:p>
+      <w:pPr>
+        <w:rPr>
+          <w:lang w:val="en-US"/>
+        </w:rPr>
+      </w:pPr>
+    </w:p>
+    <w:p>
+      <w:pPr>
+        <w:rPr>
+          <w:lang w:val="en-US"/>
+        </w:rPr>
+      </w:pPr>
+      <w:r>
+        <w:rPr>
+          <w:lang w:val="en-US"/>
+        </w:rPr>
+        <w:drawing>
+          <wp:inline distT="0" distB="0" distL="0" distR="0" wp14:anchorId="4066AA30" wp14:editId="7BCC8213">
+            <wp:extent cx="5727700" cy="1982470"/>
+            <wp:effectExtent l="0" t="0" r="0" b="0"/>
+            <wp:docPr id="1" name="Picture 1"/>
+            <wp:cNvGraphicFramePr>
+              <a:graphicFrameLocks xmlns:a="http://schemas.openxmlformats.org/drawingml/2006/main" noChangeAspect="1"/>
+            </wp:cNvGraphicFramePr>
+            <a:graphic xmlns:a="http://schemas.openxmlformats.org/drawingml/2006/main">
+              <a:graphicData uri="http://schemas.openxmlformats.org/drawingml/2006/picture">
+                <pic:pic xmlns:pic="http://schemas.openxmlformats.org/drawingml/2006/picture">
+                  <pic:nvPicPr>
+                    <pic:cNvPr id="1" name=""/>
+                    <pic:cNvPicPr/>
+                  </pic:nvPicPr>
+                  <pic:blipFill>
+                    <a:blip r:embed="rId6"/>
+                    <a:stretch>
+                      <a:fillRect/>
+                    </a:stretch>
+                  </pic:blipFill>
+                  <pic:spPr>
+                    <a:xfrm>
+                      <a:off x="0" y="0"/>
+                      <a:ext cx="5727700" cy="1982470"/>
+                    </a:xfrm>
+                    <a:prstGeom prst="rect">
+                      <a:avLst/>
+                    </a:prstGeom>
+                  </pic:spPr>
+                </pic:pic>
+              </a:graphicData>
+            </a:graphic>
+          </wp:inline>
+        </w:drawing>
+      </w:r>
+    </w:p>
+    <w:p>
+      <w:pPr>
+        <w:rPr>
+          <w:lang w:val="en-US"/>
+        </w:rPr>
+      </w:pPr>
+    </w:p>
+    <w:p>
+      <w:pPr>
+        <w:rPr>
+          <w:lang w:val="en-US"/>
+        </w:rPr>
+      </w:pPr>
+      <w:r>
+        <w:rPr>
+          <w:lang w:val="en-US"/>
+        </w:rPr>
+        <w:drawing>
+          <wp:inline distT="0" distB="0" distL="0" distR="0" wp14:anchorId="7C9B2606" wp14:editId="757636CD">
+            <wp:extent cx="5727700" cy="1610360"/>
+            <wp:effectExtent l="0" t="0" r="0" b="2540"/>
+            <wp:docPr id="2" name="Picture 2"/>
+            <wp:cNvGraphicFramePr>
+              <a:graphicFrameLocks xmlns:a="http://schemas.openxmlformats.org/drawingml/2006/main" noChangeAspect="1"/>
+            </wp:cNvGraphicFramePr>
+            <a:graphic xmlns:a="http://schemas.openxmlformats.org/drawingml/2006/main">
+              <a:graphicData uri="http://schemas.openxmlformats.org/drawingml/2006/picture">
+                <pic:pic xmlns:pic="http://schemas.openxmlformats.org/drawingml/2006/picture">
+                  <pic:nvPicPr>
+                    <pic:cNvPr id="1" name=""/>
+                    <pic:cNvPicPr/>
+                  </pic:nvPicPr>
+                  <pic:blipFill>
+                    <a:blip r:embed="rId7"/>
+                    <a:stretch>
+                      <a:fillRect/>
+                    </a:stretch>
+                  </pic:blipFill>
+                  <pic:spPr>
+                    <a:xfrm>
+                      <a:off x="0" y="0"/>
                       <a:ext cx="5727700" cy="1610360"/>
                     </a:xfrm>
                     <a:prstGeom prst="rect">
@@ -1336,8 +1471,142 @@
           <w:lang w:val="en-US"/>
         </w:rPr>
       </w:pPr>
-      <w:bookmarkStart w:id="0" w:name="_GoBack"/>
-      <w:bookmarkEnd w:id="0"/>
+      <w:r>
+        <w:rPr>
+          <w:lang w:val="en-US"/>
+        </w:rPr>
+        <w:t xml:space="preserve">Following are the tables for </w:t>
+      </w:r>
+      <w:r>
+        <w:rPr>
+          <w:b/>
+          <w:bCs/>
+          <w:lang w:val="en-US"/>
+        </w:rPr>
+        <w:t>reading scores</w:t>
+      </w:r>
+      <w:r>
+        <w:rPr>
+          <w:lang w:val="en-US"/>
+        </w:rPr>
+        <w:t xml:space="preserve"> for each </w:t>
+      </w:r>
+      <w:proofErr w:type="gramStart"/>
+      <w:r>
+        <w:rPr>
+          <w:lang w:val="en-US"/>
+        </w:rPr>
+        <w:t>grades</w:t>
+      </w:r>
+      <w:proofErr w:type="gramEnd"/>
+      <w:r>
+        <w:rPr>
+          <w:lang w:val="en-US"/>
+        </w:rPr>
+        <w:t xml:space="preserve"> before and after removal of erroneous scores.</w:t>
+      </w:r>
+    </w:p>
+    <w:p>
+      <w:pPr>
+        <w:rPr>
+          <w:lang w:val="en-US"/>
+        </w:rPr>
+      </w:pPr>
+      <w:r>
+        <w:rPr>
+          <w:lang w:val="en-US"/>
+        </w:rPr>
+        <w:lastRenderedPageBreak/>
+        <w:drawing>
+          <wp:inline distT="0" distB="0" distL="0" distR="0" wp14:anchorId="6D4F1EC0" wp14:editId="4092A043">
+            <wp:extent cx="4655820" cy="2990071"/>
+            <wp:effectExtent l="0" t="0" r="5080" b="0"/>
+            <wp:docPr id="5" name="Picture 5"/>
+            <wp:cNvGraphicFramePr>
+              <a:graphicFrameLocks xmlns:a="http://schemas.openxmlformats.org/drawingml/2006/main" noChangeAspect="1"/>
+            </wp:cNvGraphicFramePr>
+            <a:graphic xmlns:a="http://schemas.openxmlformats.org/drawingml/2006/main">
+              <a:graphicData uri="http://schemas.openxmlformats.org/drawingml/2006/picture">
+                <pic:pic xmlns:pic="http://schemas.openxmlformats.org/drawingml/2006/picture">
+                  <pic:nvPicPr>
+                    <pic:cNvPr id="1" name=""/>
+                    <pic:cNvPicPr/>
+                  </pic:nvPicPr>
+                  <pic:blipFill>
+                    <a:blip r:embed="rId8"/>
+                    <a:stretch>
+                      <a:fillRect/>
+                    </a:stretch>
+                  </pic:blipFill>
+                  <pic:spPr>
+                    <a:xfrm>
+                      <a:off x="0" y="0"/>
+                      <a:ext cx="4659917" cy="2992702"/>
+                    </a:xfrm>
+                    <a:prstGeom prst="rect">
+                      <a:avLst/>
+                    </a:prstGeom>
+                  </pic:spPr>
+                </pic:pic>
+              </a:graphicData>
+            </a:graphic>
+          </wp:inline>
+        </w:drawing>
+      </w:r>
+    </w:p>
+    <w:p>
+      <w:pPr>
+        <w:rPr>
+          <w:lang w:val="en-US"/>
+        </w:rPr>
+      </w:pPr>
+    </w:p>
+    <w:p>
+      <w:pPr>
+        <w:rPr>
+          <w:lang w:val="en-US"/>
+        </w:rPr>
+      </w:pPr>
+      <w:r>
+        <w:rPr>
+          <w:lang w:val="en-US"/>
+        </w:rPr>
+        <w:drawing>
+          <wp:inline distT="0" distB="0" distL="0" distR="0" wp14:anchorId="0AC615E1" wp14:editId="54EBD526">
+            <wp:extent cx="4701540" cy="2194921"/>
+            <wp:effectExtent l="0" t="0" r="0" b="2540"/>
+            <wp:docPr id="6" name="Picture 6"/>
+            <wp:cNvGraphicFramePr>
+              <a:graphicFrameLocks xmlns:a="http://schemas.openxmlformats.org/drawingml/2006/main" noChangeAspect="1"/>
+            </wp:cNvGraphicFramePr>
+            <a:graphic xmlns:a="http://schemas.openxmlformats.org/drawingml/2006/main">
+              <a:graphicData uri="http://schemas.openxmlformats.org/drawingml/2006/picture">
+                <pic:pic xmlns:pic="http://schemas.openxmlformats.org/drawingml/2006/picture">
+                  <pic:nvPicPr>
+                    <pic:cNvPr id="1" name=""/>
+                    <pic:cNvPicPr/>
+                  </pic:nvPicPr>
+                  <pic:blipFill>
+                    <a:blip r:embed="rId9"/>
+                    <a:stretch>
+                      <a:fillRect/>
+                    </a:stretch>
+                  </pic:blipFill>
+                  <pic:spPr>
+                    <a:xfrm>
+                      <a:off x="0" y="0"/>
+                      <a:ext cx="4735199" cy="2210635"/>
+                    </a:xfrm>
+                    <a:prstGeom prst="rect">
+                      <a:avLst/>
+                    </a:prstGeom>
+                  </pic:spPr>
+                </pic:pic>
+              </a:graphicData>
+            </a:graphic>
+          </wp:inline>
+        </w:drawing>
+      </w:r>
     </w:p>
     <w:p>
       <w:pPr>
@@ -1358,16 +1627,105 @@
     <w:p>
       <w:pPr>
         <w:rPr>
+          <w:lang w:val="en-US"/>
+        </w:rPr>
+      </w:pPr>
+      <w:r>
+        <w:rPr>
+          <w:lang w:val="en-US"/>
+        </w:rPr>
+        <w:t xml:space="preserve">Following are the tables for </w:t>
+      </w:r>
+      <w:r>
+        <w:rPr>
+          <w:b/>
+          <w:bCs/>
+          <w:lang w:val="en-US"/>
+        </w:rPr>
+        <w:t>math</w:t>
+      </w:r>
+      <w:r>
+        <w:rPr>
+          <w:b/>
+          <w:bCs/>
+          <w:lang w:val="en-US"/>
+        </w:rPr>
+        <w:t xml:space="preserve"> scores</w:t>
+      </w:r>
+      <w:r>
+        <w:rPr>
+          <w:lang w:val="en-US"/>
+        </w:rPr>
+        <w:t xml:space="preserve"> for each </w:t>
+      </w:r>
+      <w:proofErr w:type="gramStart"/>
+      <w:r>
+        <w:rPr>
+          <w:lang w:val="en-US"/>
+        </w:rPr>
+        <w:t>grades</w:t>
+      </w:r>
+      <w:proofErr w:type="gramEnd"/>
+      <w:r>
+        <w:rPr>
+          <w:lang w:val="en-US"/>
+        </w:rPr>
+        <w:t xml:space="preserve"> before and after removal of erroneous scores.</w:t>
+      </w:r>
+    </w:p>
+    <w:p>
+      <w:pPr>
+        <w:rPr>
+          <w:lang w:val="en-US"/>
+        </w:rPr>
+      </w:pPr>
+    </w:p>
+    <w:p>
+      <w:pPr>
+        <w:rPr>
           <w:rFonts w:asciiTheme="minorHAnsi" w:hAnsiTheme="minorHAnsi" w:cstheme="minorBidi"/>
         </w:rPr>
       </w:pPr>
-    </w:p>
-    <w:p>
-      <w:pPr>
+      <w:r>
         <w:rPr>
           <w:rFonts w:asciiTheme="minorHAnsi" w:hAnsiTheme="minorHAnsi" w:cstheme="minorBidi"/>
         </w:rPr>
-      </w:pPr>
+        <w:drawing>
+          <wp:inline distT="0" distB="0" distL="0" distR="0" wp14:anchorId="195A842E" wp14:editId="4436D269">
+            <wp:extent cx="3617405" cy="2194560"/>
+            <wp:effectExtent l="0" t="0" r="2540" b="2540"/>
+            <wp:docPr id="7" name="Picture 7"/>
+            <wp:cNvGraphicFramePr>
+              <a:graphicFrameLocks xmlns:a="http://schemas.openxmlformats.org/drawingml/2006/main" noChangeAspect="1"/>
+            </wp:cNvGraphicFramePr>
+            <a:graphic xmlns:a="http://schemas.openxmlformats.org/drawingml/2006/main">
+              <a:graphicData uri="http://schemas.openxmlformats.org/drawingml/2006/picture">
+                <pic:pic xmlns:pic="http://schemas.openxmlformats.org/drawingml/2006/picture">
+                  <pic:nvPicPr>
+                    <pic:cNvPr id="1" name=""/>
+                    <pic:cNvPicPr/>
+                  </pic:nvPicPr>
+                  <pic:blipFill>
+                    <a:blip r:embed="rId10"/>
+                    <a:stretch>
+                      <a:fillRect/>
+                    </a:stretch>
+                  </pic:blipFill>
+                  <pic:spPr>
+                    <a:xfrm>
+                      <a:off x="0" y="0"/>
+                      <a:ext cx="3625481" cy="2199459"/>
+                    </a:xfrm>
+                    <a:prstGeom prst="rect">
+                      <a:avLst/>
+                    </a:prstGeom>
+                  </pic:spPr>
+                </pic:pic>
+              </a:graphicData>
+            </a:graphic>
+          </wp:inline>
+        </w:drawing>
+      </w:r>
     </w:p>
     <w:p>
       <w:pPr>
@@ -1379,9 +1737,497 @@
     <w:p>
       <w:pPr>
         <w:rPr>
-          <w:lang w:val="en-US"/>
-        </w:rPr>
-      </w:pPr>
+          <w:rFonts w:asciiTheme="minorHAnsi" w:hAnsiTheme="minorHAnsi" w:cstheme="minorBidi"/>
+        </w:rPr>
+      </w:pPr>
+      <w:r>
+        <w:rPr>
+          <w:rFonts w:asciiTheme="minorHAnsi" w:hAnsiTheme="minorHAnsi" w:cstheme="minorBidi"/>
+        </w:rPr>
+        <w:lastRenderedPageBreak/>
+        <w:drawing>
+          <wp:inline distT="0" distB="0" distL="0" distR="0" wp14:anchorId="04C03215" wp14:editId="7363A40C">
+            <wp:extent cx="3870960" cy="1707171"/>
+            <wp:effectExtent l="0" t="0" r="2540" b="0"/>
+            <wp:docPr id="8" name="Picture 8"/>
+            <wp:cNvGraphicFramePr>
+              <a:graphicFrameLocks xmlns:a="http://schemas.openxmlformats.org/drawingml/2006/main" noChangeAspect="1"/>
+            </wp:cNvGraphicFramePr>
+            <a:graphic xmlns:a="http://schemas.openxmlformats.org/drawingml/2006/main">
+              <a:graphicData uri="http://schemas.openxmlformats.org/drawingml/2006/picture">
+                <pic:pic xmlns:pic="http://schemas.openxmlformats.org/drawingml/2006/picture">
+                  <pic:nvPicPr>
+                    <pic:cNvPr id="1" name=""/>
+                    <pic:cNvPicPr/>
+                  </pic:nvPicPr>
+                  <pic:blipFill>
+                    <a:blip r:embed="rId11"/>
+                    <a:stretch>
+                      <a:fillRect/>
+                    </a:stretch>
+                  </pic:blipFill>
+                  <pic:spPr>
+                    <a:xfrm>
+                      <a:off x="0" y="0"/>
+                      <a:ext cx="3916594" cy="1727296"/>
+                    </a:xfrm>
+                    <a:prstGeom prst="rect">
+                      <a:avLst/>
+                    </a:prstGeom>
+                  </pic:spPr>
+                </pic:pic>
+              </a:graphicData>
+            </a:graphic>
+          </wp:inline>
+        </w:drawing>
+      </w:r>
+    </w:p>
+    <w:p>
+      <w:pPr>
+        <w:rPr>
+          <w:rFonts w:asciiTheme="minorHAnsi" w:hAnsiTheme="minorHAnsi" w:cstheme="minorBidi"/>
+        </w:rPr>
+      </w:pPr>
+    </w:p>
+    <w:p>
+      <w:pPr>
+        <w:rPr>
+          <w:lang w:val="en-US"/>
+        </w:rPr>
+      </w:pPr>
+      <w:r>
+        <w:rPr>
+          <w:lang w:val="en-US"/>
+        </w:rPr>
+        <w:t xml:space="preserve">Following are the tables for </w:t>
+      </w:r>
+      <w:r>
+        <w:rPr>
+          <w:b/>
+          <w:bCs/>
+          <w:lang w:val="en-US"/>
+        </w:rPr>
+        <w:t>s</w:t>
+      </w:r>
+      <w:r>
+        <w:rPr>
+          <w:b/>
+          <w:bCs/>
+          <w:lang w:val="en-US"/>
+        </w:rPr>
+        <w:t>cores by s</w:t>
+      </w:r>
+      <w:r>
+        <w:rPr>
+          <w:b/>
+          <w:bCs/>
+          <w:lang w:val="en-US"/>
+        </w:rPr>
+        <w:t>chool spending</w:t>
+      </w:r>
+      <w:r>
+        <w:rPr>
+          <w:lang w:val="en-US"/>
+        </w:rPr>
+        <w:t xml:space="preserve"> before and after removal of erroneous scores.</w:t>
+      </w:r>
+    </w:p>
+    <w:p>
+      <w:pPr>
+        <w:rPr>
+          <w:lang w:val="en-US"/>
+        </w:rPr>
+      </w:pPr>
+      <w:r>
+        <w:rPr>
+          <w:lang w:val="en-US"/>
+        </w:rPr>
+        <w:drawing>
+          <wp:inline distT="0" distB="0" distL="0" distR="0" wp14:anchorId="3D959ABC" wp14:editId="57EE8555">
+            <wp:extent cx="5727700" cy="1645920"/>
+            <wp:effectExtent l="0" t="0" r="0" b="5080"/>
+            <wp:docPr id="9" name="Picture 9"/>
+            <wp:cNvGraphicFramePr>
+              <a:graphicFrameLocks xmlns:a="http://schemas.openxmlformats.org/drawingml/2006/main" noChangeAspect="1"/>
+            </wp:cNvGraphicFramePr>
+            <a:graphic xmlns:a="http://schemas.openxmlformats.org/drawingml/2006/main">
+              <a:graphicData uri="http://schemas.openxmlformats.org/drawingml/2006/picture">
+                <pic:pic xmlns:pic="http://schemas.openxmlformats.org/drawingml/2006/picture">
+                  <pic:nvPicPr>
+                    <pic:cNvPr id="1" name=""/>
+                    <pic:cNvPicPr/>
+                  </pic:nvPicPr>
+                  <pic:blipFill>
+                    <a:blip r:embed="rId12"/>
+                    <a:stretch>
+                      <a:fillRect/>
+                    </a:stretch>
+                  </pic:blipFill>
+                  <pic:spPr>
+                    <a:xfrm>
+                      <a:off x="0" y="0"/>
+                      <a:ext cx="5727700" cy="1645920"/>
+                    </a:xfrm>
+                    <a:prstGeom prst="rect">
+                      <a:avLst/>
+                    </a:prstGeom>
+                  </pic:spPr>
+                </pic:pic>
+              </a:graphicData>
+            </a:graphic>
+          </wp:inline>
+        </w:drawing>
+      </w:r>
+    </w:p>
+    <w:p>
+      <w:pPr>
+        <w:rPr>
+          <w:lang w:val="en-US"/>
+        </w:rPr>
+      </w:pPr>
+    </w:p>
+    <w:p>
+      <w:pPr>
+        <w:rPr>
+          <w:lang w:val="en-US"/>
+        </w:rPr>
+      </w:pPr>
+      <w:r>
+        <w:rPr>
+          <w:lang w:val="en-US"/>
+        </w:rPr>
+        <w:drawing>
+          <wp:inline distT="0" distB="0" distL="0" distR="0" wp14:anchorId="1B700AF9" wp14:editId="67F984CA">
+            <wp:extent cx="5727700" cy="1197610"/>
+            <wp:effectExtent l="0" t="0" r="0" b="0"/>
+            <wp:docPr id="10" name="Picture 10"/>
+            <wp:cNvGraphicFramePr>
+              <a:graphicFrameLocks xmlns:a="http://schemas.openxmlformats.org/drawingml/2006/main" noChangeAspect="1"/>
+            </wp:cNvGraphicFramePr>
+            <a:graphic xmlns:a="http://schemas.openxmlformats.org/drawingml/2006/main">
+              <a:graphicData uri="http://schemas.openxmlformats.org/drawingml/2006/picture">
+                <pic:pic xmlns:pic="http://schemas.openxmlformats.org/drawingml/2006/picture">
+                  <pic:nvPicPr>
+                    <pic:cNvPr id="1" name=""/>
+                    <pic:cNvPicPr/>
+                  </pic:nvPicPr>
+                  <pic:blipFill>
+                    <a:blip r:embed="rId13"/>
+                    <a:stretch>
+                      <a:fillRect/>
+                    </a:stretch>
+                  </pic:blipFill>
+                  <pic:spPr>
+                    <a:xfrm>
+                      <a:off x="0" y="0"/>
+                      <a:ext cx="5727700" cy="1197610"/>
+                    </a:xfrm>
+                    <a:prstGeom prst="rect">
+                      <a:avLst/>
+                    </a:prstGeom>
+                  </pic:spPr>
+                </pic:pic>
+              </a:graphicData>
+            </a:graphic>
+          </wp:inline>
+        </w:drawing>
+      </w:r>
+    </w:p>
+    <w:p>
+      <w:pPr>
+        <w:rPr>
+          <w:lang w:val="en-US"/>
+        </w:rPr>
+      </w:pPr>
+    </w:p>
+    <w:p>
+      <w:pPr>
+        <w:rPr>
+          <w:lang w:val="en-US"/>
+        </w:rPr>
+      </w:pPr>
+      <w:r>
+        <w:rPr>
+          <w:lang w:val="en-US"/>
+        </w:rPr>
+        <w:t xml:space="preserve">Following are the tables for </w:t>
+      </w:r>
+      <w:r>
+        <w:rPr>
+          <w:b/>
+          <w:bCs/>
+          <w:lang w:val="en-US"/>
+        </w:rPr>
+        <w:t>school s</w:t>
+      </w:r>
+      <w:r>
+        <w:rPr>
+          <w:b/>
+          <w:bCs/>
+          <w:lang w:val="en-US"/>
+        </w:rPr>
+        <w:t>ize</w:t>
+      </w:r>
+      <w:r>
+        <w:rPr>
+          <w:lang w:val="en-US"/>
+        </w:rPr>
+        <w:t xml:space="preserve"> before and after removal of erroneous scores.</w:t>
+      </w:r>
+    </w:p>
+    <w:p>
+      <w:pPr>
+        <w:rPr>
+          <w:lang w:val="en-US"/>
+        </w:rPr>
+      </w:pPr>
+    </w:p>
+    <w:p>
+      <w:pPr>
+        <w:rPr>
+          <w:lang w:val="en-US"/>
+        </w:rPr>
+      </w:pPr>
+      <w:r>
+        <w:rPr>
+          <w:lang w:val="en-US"/>
+        </w:rPr>
+        <w:drawing>
+          <wp:inline distT="0" distB="0" distL="0" distR="0" wp14:anchorId="71A0AD29" wp14:editId="19DFD9B4">
+            <wp:extent cx="5727700" cy="1468120"/>
+            <wp:effectExtent l="0" t="0" r="0" b="5080"/>
+            <wp:docPr id="11" name="Picture 11"/>
+            <wp:cNvGraphicFramePr>
+              <a:graphicFrameLocks xmlns:a="http://schemas.openxmlformats.org/drawingml/2006/main" noChangeAspect="1"/>
+            </wp:cNvGraphicFramePr>
+            <a:graphic xmlns:a="http://schemas.openxmlformats.org/drawingml/2006/main">
+              <a:graphicData uri="http://schemas.openxmlformats.org/drawingml/2006/picture">
+                <pic:pic xmlns:pic="http://schemas.openxmlformats.org/drawingml/2006/picture">
+                  <pic:nvPicPr>
+                    <pic:cNvPr id="1" name=""/>
+                    <pic:cNvPicPr/>
+                  </pic:nvPicPr>
+                  <pic:blipFill>
+                    <a:blip r:embed="rId14"/>
+                    <a:stretch>
+                      <a:fillRect/>
+                    </a:stretch>
+                  </pic:blipFill>
+                  <pic:spPr>
+                    <a:xfrm>
+                      <a:off x="0" y="0"/>
+                      <a:ext cx="5727700" cy="1468120"/>
+                    </a:xfrm>
+                    <a:prstGeom prst="rect">
+                      <a:avLst/>
+                    </a:prstGeom>
+                  </pic:spPr>
+                </pic:pic>
+              </a:graphicData>
+            </a:graphic>
+          </wp:inline>
+        </w:drawing>
+      </w:r>
+    </w:p>
+    <w:p>
+      <w:pPr>
+        <w:rPr>
+          <w:lang w:val="en-US"/>
+        </w:rPr>
+      </w:pPr>
+    </w:p>
+    <w:p>
+      <w:pPr>
+        <w:rPr>
+          <w:lang w:val="en-US"/>
+        </w:rPr>
+      </w:pPr>
+      <w:r>
+        <w:rPr>
+          <w:lang w:val="en-US"/>
+        </w:rPr>
+        <w:drawing>
+          <wp:inline distT="0" distB="0" distL="0" distR="0" wp14:anchorId="78A2596F" wp14:editId="6B810007">
+            <wp:extent cx="5727700" cy="1068070"/>
+            <wp:effectExtent l="0" t="0" r="0" b="0"/>
+            <wp:docPr id="12" name="Picture 12"/>
+            <wp:cNvGraphicFramePr>
+              <a:graphicFrameLocks xmlns:a="http://schemas.openxmlformats.org/drawingml/2006/main" noChangeAspect="1"/>
+            </wp:cNvGraphicFramePr>
+            <a:graphic xmlns:a="http://schemas.openxmlformats.org/drawingml/2006/main">
+              <a:graphicData uri="http://schemas.openxmlformats.org/drawingml/2006/picture">
+                <pic:pic xmlns:pic="http://schemas.openxmlformats.org/drawingml/2006/picture">
+                  <pic:nvPicPr>
+                    <pic:cNvPr id="1" name=""/>
+                    <pic:cNvPicPr/>
+                  </pic:nvPicPr>
+                  <pic:blipFill>
+                    <a:blip r:embed="rId15"/>
+                    <a:stretch>
+                      <a:fillRect/>
+                    </a:stretch>
+                  </pic:blipFill>
+                  <pic:spPr>
+                    <a:xfrm>
+                      <a:off x="0" y="0"/>
+                      <a:ext cx="5727700" cy="1068070"/>
+                    </a:xfrm>
+                    <a:prstGeom prst="rect">
+                      <a:avLst/>
+                    </a:prstGeom>
+                  </pic:spPr>
+                </pic:pic>
+              </a:graphicData>
+            </a:graphic>
+          </wp:inline>
+        </w:drawing>
+      </w:r>
+    </w:p>
+    <w:p>
+      <w:pPr>
+        <w:rPr>
+          <w:lang w:val="en-US"/>
+        </w:rPr>
+      </w:pPr>
+    </w:p>
+    <w:p>
+      <w:pPr>
+        <w:rPr>
+          <w:lang w:val="en-US"/>
+        </w:rPr>
+      </w:pPr>
+      <w:r>
+        <w:rPr>
+          <w:lang w:val="en-US"/>
+        </w:rPr>
+        <w:t xml:space="preserve">Following are the tables for </w:t>
+      </w:r>
+      <w:r>
+        <w:rPr>
+          <w:b/>
+          <w:bCs/>
+          <w:lang w:val="en-US"/>
+        </w:rPr>
+        <w:t xml:space="preserve">school </w:t>
+      </w:r>
+      <w:r>
+        <w:rPr>
+          <w:b/>
+          <w:bCs/>
+          <w:lang w:val="en-US"/>
+        </w:rPr>
+        <w:t>type</w:t>
+      </w:r>
+      <w:r>
+        <w:rPr>
+          <w:lang w:val="en-US"/>
+        </w:rPr>
+        <w:t xml:space="preserve"> before and after removal of erroneous scores.</w:t>
+      </w:r>
+    </w:p>
+    <w:p>
+      <w:pPr>
+        <w:rPr>
+          <w:lang w:val="en-US"/>
+        </w:rPr>
+      </w:pPr>
+      <w:r>
+        <w:rPr>
+          <w:lang w:val="en-US"/>
+        </w:rPr>
+        <w:lastRenderedPageBreak/>
+        <w:drawing>
+          <wp:inline distT="0" distB="0" distL="0" distR="0" wp14:anchorId="70BFFF83" wp14:editId="29AAB5A2">
+            <wp:extent cx="5727700" cy="1290320"/>
+            <wp:effectExtent l="0" t="0" r="0" b="5080"/>
+            <wp:docPr id="13" name="Picture 13"/>
+            <wp:cNvGraphicFramePr>
+              <a:graphicFrameLocks xmlns:a="http://schemas.openxmlformats.org/drawingml/2006/main" noChangeAspect="1"/>
+            </wp:cNvGraphicFramePr>
+            <a:graphic xmlns:a="http://schemas.openxmlformats.org/drawingml/2006/main">
+              <a:graphicData uri="http://schemas.openxmlformats.org/drawingml/2006/picture">
+                <pic:pic xmlns:pic="http://schemas.openxmlformats.org/drawingml/2006/picture">
+                  <pic:nvPicPr>
+                    <pic:cNvPr id="1" name=""/>
+                    <pic:cNvPicPr/>
+                  </pic:nvPicPr>
+                  <pic:blipFill>
+                    <a:blip r:embed="rId16"/>
+                    <a:stretch>
+                      <a:fillRect/>
+                    </a:stretch>
+                  </pic:blipFill>
+                  <pic:spPr>
+                    <a:xfrm>
+                      <a:off x="0" y="0"/>
+                      <a:ext cx="5727700" cy="1290320"/>
+                    </a:xfrm>
+                    <a:prstGeom prst="rect">
+                      <a:avLst/>
+                    </a:prstGeom>
+                  </pic:spPr>
+                </pic:pic>
+              </a:graphicData>
+            </a:graphic>
+          </wp:inline>
+        </w:drawing>
+      </w:r>
+    </w:p>
+    <w:p>
+      <w:pPr>
+        <w:rPr>
+          <w:lang w:val="en-US"/>
+        </w:rPr>
+      </w:pPr>
+    </w:p>
+    <w:p>
+      <w:pPr>
+        <w:rPr>
+          <w:lang w:val="en-US"/>
+        </w:rPr>
+      </w:pPr>
+      <w:r>
+        <w:rPr>
+          <w:lang w:val="en-US"/>
+        </w:rPr>
+        <w:drawing>
+          <wp:inline distT="0" distB="0" distL="0" distR="0" wp14:anchorId="790CBD01" wp14:editId="32F935B2">
+            <wp:extent cx="5727700" cy="938530"/>
+            <wp:effectExtent l="0" t="0" r="0" b="1270"/>
+            <wp:docPr id="14" name="Picture 14"/>
+            <wp:cNvGraphicFramePr>
+              <a:graphicFrameLocks xmlns:a="http://schemas.openxmlformats.org/drawingml/2006/main" noChangeAspect="1"/>
+            </wp:cNvGraphicFramePr>
+            <a:graphic xmlns:a="http://schemas.openxmlformats.org/drawingml/2006/main">
+              <a:graphicData uri="http://schemas.openxmlformats.org/drawingml/2006/picture">
+                <pic:pic xmlns:pic="http://schemas.openxmlformats.org/drawingml/2006/picture">
+                  <pic:nvPicPr>
+                    <pic:cNvPr id="1" name=""/>
+                    <pic:cNvPicPr/>
+                  </pic:nvPicPr>
+                  <pic:blipFill>
+                    <a:blip r:embed="rId17"/>
+                    <a:stretch>
+                      <a:fillRect/>
+                    </a:stretch>
+                  </pic:blipFill>
+                  <pic:spPr>
+                    <a:xfrm>
+                      <a:off x="0" y="0"/>
+                      <a:ext cx="5727700" cy="938530"/>
+                    </a:xfrm>
+                    <a:prstGeom prst="rect">
+                      <a:avLst/>
+                    </a:prstGeom>
+                  </pic:spPr>
+                </pic:pic>
+              </a:graphicData>
+            </a:graphic>
+          </wp:inline>
+        </w:drawing>
+      </w:r>
+      <w:bookmarkStart w:id="0" w:name="_GoBack"/>
+      <w:bookmarkEnd w:id="0"/>
     </w:p>
     <w:sectPr>
       <w:pgSz w:w="11900" w:h="16840"/>

</xml_diff>